<commit_message>
Update README with report summary and formalities
</commit_message>
<xml_diff>
--- a/doc/F23040134+Md Shoriful Islam Fahim.docx
+++ b/doc/F23040134+Md Shoriful Islam Fahim.docx
@@ -2022,21 +2022,47 @@
         <w:ind w:firstLine="420" w:firstLineChars="0"/>
         <w:textAlignment w:val="auto"/>
         <w:rPr>
-          <w:rFonts w:hint="eastAsia" w:ascii="Times New Roman"/>
-          <w:b/>
-          <w:bCs/>
-          <w:sz w:val="28"/>
-        </w:rPr>
-      </w:pPr>
-      <w:r>
-        <w:rPr>
           <w:rFonts w:hint="default" w:ascii="Times New Roman Regular" w:hAnsi="Times New Roman Regular" w:cs="Times New Roman Regular"/>
           <w:color w:val="auto"/>
           <w:sz w:val="21"/>
           <w:szCs w:val="21"/>
         </w:rPr>
+      </w:pPr>
+      <w:r>
+        <w:rPr>
+          <w:rFonts w:hint="default" w:ascii="Times New Roman Regular" w:hAnsi="Times New Roman Regular" w:cs="Times New Roman Regular"/>
+          <w:color w:val="auto"/>
+          <w:sz w:val="21"/>
+          <w:szCs w:val="21"/>
+        </w:rPr>
         <w:t>To satisfy the third goal of the project, suitable random sample kernels must be generated from the occlusion testing. These kernels need to be randomly distributed on a hemisphere surrounding each vertex of a surface, with careful attention to how densely packed the samples are throughout the hemisphere in order to balance performance with quality. The fourth goal of the project addresses the use of post-processing techniques to correct for noise artifacts caused by rotating random sample kernels; specifically, blurring techniques were used to reduce the noise caused by rotational movement. This process produces smooth results that do not take away from the overall quality of the scene. The fifth goal of the project focuses on achieving real-time rendering at a minimum frame rate of thirty frames per second on current-day computer hardware at a resolution of 1280 x 720 pixels. Finally, the sixth goal is to demonstrate the results of using this technique on complex three-dimensional (3D) objects such as the Stanford Dragon Model, which contains enough geometrical detail to illustrate how ambient occlusion increases realism and visual depth in a scene. In completing the project's objectives, the end result will serve as an example of applying theoretical concepts learned in computer graphics (e.g., coordinate space transformations, framebuffer management, shader programming, and optimization techniques) in an interactive, real-time rendering environment.</w:t>
       </w:r>
+    </w:p>
+    <w:p>
+      <w:pPr>
+        <w:keepNext w:val="0"/>
+        <w:keepLines w:val="0"/>
+        <w:pageBreakBefore w:val="0"/>
+        <w:widowControl w:val="0"/>
+        <w:kinsoku/>
+        <w:wordWrap/>
+        <w:overflowPunct/>
+        <w:topLinePunct w:val="0"/>
+        <w:autoSpaceDE/>
+        <w:autoSpaceDN/>
+        <w:bidi w:val="0"/>
+        <w:adjustRightInd/>
+        <w:snapToGrid/>
+        <w:spacing w:line="300" w:lineRule="auto"/>
+        <w:ind w:firstLine="420" w:firstLineChars="0"/>
+        <w:textAlignment w:val="auto"/>
+        <w:rPr>
+          <w:rFonts w:hint="eastAsia" w:ascii="Times New Roman Regular" w:hAnsi="Times New Roman Regular" w:cs="Times New Roman Regular"/>
+          <w:color w:val="auto"/>
+          <w:sz w:val="21"/>
+          <w:szCs w:val="21"/>
+        </w:rPr>
+      </w:pPr>
     </w:p>
     <w:p>
       <w:pPr>
@@ -5338,17 +5364,7 @@
           <w:sz w:val="21"/>
           <w:szCs w:val="21"/>
         </w:rPr>
-        <w:t xml:space="preserve">Performance profiling reveals that the SSAO computation pass represents the most expensive stage, consuming </w:t>
-      </w:r>
-      <w:bookmarkStart w:id="0" w:name="_GoBack"/>
-      <w:bookmarkEnd w:id="0"/>
-      <w:r>
-        <w:rPr>
-          <w:rFonts w:hint="default" w:ascii="Times New Roman Regular" w:hAnsi="Times New Roman Regular" w:cs="Times New Roman Regular"/>
-          <w:sz w:val="21"/>
-          <w:szCs w:val="21"/>
-        </w:rPr>
-        <w:t>approximately 40 percent of frame time due to the 64 samples per pixel and multiple texture lookups required for each sample. Despite the multi-pass architecture and substantial per-pixel computation, the overall performance remains well within real-time requirements at over 60 frames per second, validating the efficiency of the screen-space approach for interactive applications.</w:t>
+        <w:t>Performance profiling reveals that the SSAO computation pass represents the most expensive stage, consuming approximately 40 percent of frame time due to the 64 samples per pixel and multiple texture lookups required for each sample. Despite the multi-pass architecture and substantial per-pixel computation, the overall performance remains well within real-time requirements at over 60 frames per second, validating the efficiency of the screen-space approach for interactive applications.</w:t>
       </w:r>
     </w:p>
     <w:p>
@@ -5457,6 +5473,23 @@
         </w:rPr>
         <w:t>How to:</w:t>
       </w:r>
+      <w:r>
+        <w:rPr>
+          <w:rFonts w:hint="eastAsia" w:ascii="Times New Roman" w:hAnsi="Times New Roman"/>
+          <w:sz w:val="21"/>
+          <w:szCs w:val="21"/>
+          <w:lang w:val="en-US" w:eastAsia="zh-CN"/>
+        </w:rPr>
+        <w:t xml:space="preserve"> </w:t>
+      </w:r>
+      <w:r>
+        <w:rPr>
+          <w:rFonts w:hint="default" w:ascii="Times New Roman" w:hAnsi="Times New Roman"/>
+          <w:sz w:val="21"/>
+          <w:szCs w:val="21"/>
+        </w:rPr>
+        <w:t>The solution involved changing the texture formats to RGBA16F, which stores four components as 16-bit floating-point values. The texture creation code was modified to specify GL_RGBA16F as the internal format parameter in the glTexImage2D function call. This change eliminated the quantization artifacts and enabled accurate depth comparisons, producing clean SSAO output with sufficient precision for geometric calculations.</w:t>
+      </w:r>
     </w:p>
     <w:p>
       <w:pPr>
@@ -5468,14 +5501,6 @@
           <w:szCs w:val="21"/>
         </w:rPr>
       </w:pPr>
-      <w:r>
-        <w:rPr>
-          <w:rFonts w:hint="default" w:ascii="Times New Roman" w:hAnsi="Times New Roman"/>
-          <w:sz w:val="21"/>
-          <w:szCs w:val="21"/>
-        </w:rPr>
-        <w:t>The solution involved changing the texture formats to RGBA16F, which stores four components as 16-bit floating-point values. The texture creation code was modified to specify GL_RGBA16F as the internal format parameter in the glTexImage2D function call. This change eliminated the quantization artifacts and enabled accurate depth comparisons, producing clean SSAO output with sufficient precision for geometric calculations.</w:t>
-      </w:r>
     </w:p>
     <w:p>
       <w:pPr>
@@ -5487,6 +5512,14 @@
           <w:szCs w:val="21"/>
         </w:rPr>
       </w:pPr>
+      <w:r>
+        <w:rPr>
+          <w:rFonts w:hint="default" w:ascii="Times New Roman" w:hAnsi="Times New Roman"/>
+          <w:sz w:val="21"/>
+          <w:szCs w:val="21"/>
+        </w:rPr>
+        <w:t>Issue 2: Surface Acne and Self-Occlusion Artifacts</w:t>
+      </w:r>
     </w:p>
     <w:p>
       <w:pPr>
@@ -5504,7 +5537,7 @@
           <w:sz w:val="21"/>
           <w:szCs w:val="21"/>
         </w:rPr>
-        <w:t>Issue 2: Surface Acne and Self-Occlusion Artifacts</w:t>
+        <w:t>Surface acne occurs when a surface incorrectly occludes itself due to floating-point precision limitations. When sample points are generated very close to the surface, depth comparisons may incorrectly determine occlusion, causing a speckled appearance on flat surfaces. This artifact was particularly visible on the floor plane where random dark speckles appeared despite the absence of nearby occluding geometry.</w:t>
       </w:r>
     </w:p>
     <w:p>
@@ -5523,38 +5556,17 @@
           <w:sz w:val="21"/>
           <w:szCs w:val="21"/>
         </w:rPr>
-        <w:t>Surface acne occurs when a surface incorrectly occludes itself due to floating-point precision limitations. When sample points are generated very close to the surface, depth comparisons may incorrectly determine occlusion, causing a speckled appearance on flat surfaces. This artifact was particularly visible on the floor plane where random dark speckles appeared despite the absence of nearby occluding geometry.</w:t>
-      </w:r>
-    </w:p>
-    <w:p>
-      <w:pPr>
-        <w:spacing w:line="300" w:lineRule="auto"/>
-        <w:ind w:firstLine="420" w:firstLineChars="200"/>
-        <w:rPr>
-          <w:rFonts w:hint="default" w:ascii="Times New Roman" w:hAnsi="Times New Roman"/>
-          <w:sz w:val="21"/>
-          <w:szCs w:val="21"/>
-        </w:rPr>
-      </w:pPr>
-      <w:r>
-        <w:rPr>
-          <w:rFonts w:hint="default" w:ascii="Times New Roman" w:hAnsi="Times New Roman"/>
-          <w:sz w:val="21"/>
-          <w:szCs w:val="21"/>
-        </w:rPr>
         <w:t>How to:</w:t>
       </w:r>
-    </w:p>
-    <w:p>
-      <w:pPr>
-        <w:spacing w:line="300" w:lineRule="auto"/>
-        <w:ind w:firstLine="420" w:firstLineChars="200"/>
-        <w:rPr>
-          <w:rFonts w:hint="default" w:ascii="Times New Roman" w:hAnsi="Times New Roman"/>
-          <w:sz w:val="21"/>
-          <w:szCs w:val="21"/>
-        </w:rPr>
-      </w:pPr>
+      <w:r>
+        <w:rPr>
+          <w:rFonts w:hint="eastAsia" w:ascii="Times New Roman" w:hAnsi="Times New Roman"/>
+          <w:sz w:val="21"/>
+          <w:szCs w:val="21"/>
+          <w:lang w:val="en-US" w:eastAsia="zh-CN"/>
+        </w:rPr>
+        <w:t xml:space="preserve"> </w:t>
+      </w:r>
       <w:r>
         <w:rPr>
           <w:rFonts w:hint="default" w:ascii="Times New Roman" w:hAnsi="Times New Roman"/>
@@ -5682,6 +5694,52 @@
           <w:szCs w:val="21"/>
         </w:rPr>
         <w:t>While SSAO represents a significant improvement over naive ambient lighting, it has inherent limitations as a screen-space technique. The method can only consider geometry visible in the current view, meaning that off-screen objects do not contribute to occlusion. Despite these limitations, SSAO remains widely adopted in real-time applications due to its favorable performance characteristics and generally convincing results. Future enhancements could include implementing temporal filtering to reduce noise across frames, bilateral blur filtering to better preserve edges, and hierarchical depth buffer approaches to accelerate sample depth testing. The completed implementation serves as a solid foundation for exploring more advanced rendering techniques and demonstrates that achieving realistic, high-quality real-time graphics requires theoretical understanding, practical implementation skills, careful optimization, and systematic debugging.</w:t>
+      </w:r>
+    </w:p>
+    <w:p>
+      <w:pPr>
+        <w:spacing w:line="300" w:lineRule="auto"/>
+        <w:rPr>
+          <w:rFonts w:hint="eastAsia" w:ascii="Times New Roman"/>
+          <w:color w:val="auto"/>
+          <w:sz w:val="21"/>
+          <w:szCs w:val="21"/>
+          <w:lang w:val="en-US" w:eastAsia="zh-CN"/>
+        </w:rPr>
+      </w:pPr>
+    </w:p>
+    <w:p>
+      <w:pPr>
+        <w:spacing w:line="300" w:lineRule="auto"/>
+        <w:rPr>
+          <w:rFonts w:hint="default" w:ascii="Times New Roman"/>
+          <w:color w:val="auto"/>
+          <w:sz w:val="21"/>
+          <w:szCs w:val="21"/>
+          <w:lang w:val="en-US" w:eastAsia="zh-CN"/>
+        </w:rPr>
+      </w:pPr>
+      <w:bookmarkStart w:id="0" w:name="_GoBack"/>
+      <w:bookmarkEnd w:id="0"/>
+      <w:r>
+        <w:rPr>
+          <w:rFonts w:hint="eastAsia" w:ascii="Times New Roman"/>
+          <w:color w:val="auto"/>
+          <w:sz w:val="21"/>
+          <w:szCs w:val="21"/>
+          <w:lang w:val="en-US" w:eastAsia="zh-CN"/>
+        </w:rPr>
+        <w:t>Source code are available in this Github repo</w:t>
+      </w:r>
+      <w:r>
+        <w:rPr>
+          <w:rFonts w:hint="default" w:ascii="Times New Roman"/>
+          <w:color w:val="auto"/>
+          <w:sz w:val="21"/>
+          <w:szCs w:val="21"/>
+          <w:lang w:val="en-US" w:eastAsia="zh-CN"/>
+        </w:rPr>
+        <w:t>https://github.com/fahim2443/Implementation-of-SSAO-Using-OpenGL.git</w:t>
       </w:r>
     </w:p>
     <w:sectPr>

</xml_diff>

<commit_message>
Update report doc; remove academic writing PDF
</commit_message>
<xml_diff>
--- a/doc/F23040134+Md Shoriful Islam Fahim.docx
+++ b/doc/F23040134+Md Shoriful Islam Fahim.docx
@@ -287,7 +287,7 @@
     </w:p>
     <w:tbl>
       <w:tblPr>
-        <w:tblStyle w:val="14"/>
+        <w:tblStyle w:val="16"/>
         <w:tblW w:w="6320" w:type="dxa"/>
         <w:jc w:val="center"/>
         <w:tblBorders>
@@ -933,7 +933,7 @@
     </w:p>
     <w:tbl>
       <w:tblPr>
-        <w:tblStyle w:val="17"/>
+        <w:tblStyle w:val="19"/>
         <w:tblW w:w="8689" w:type="dxa"/>
         <w:tblInd w:w="216" w:type="dxa"/>
         <w:tblBorders>
@@ -5719,27 +5719,87 @@
           <w:lang w:val="en-US" w:eastAsia="zh-CN"/>
         </w:rPr>
       </w:pPr>
+      <w:r>
+        <w:rPr>
+          <w:rFonts w:hint="eastAsia" w:ascii="Times New Roman"/>
+          <w:color w:val="auto"/>
+          <w:sz w:val="21"/>
+          <w:szCs w:val="21"/>
+          <w:lang w:val="en-US" w:eastAsia="zh-CN"/>
+        </w:rPr>
+        <w:t xml:space="preserve">Source codes are available in this </w:t>
+      </w:r>
+      <w:r>
+        <w:rPr>
+          <w:rFonts w:hint="eastAsia" w:ascii="Times New Roman"/>
+          <w:color w:val="auto"/>
+          <w:sz w:val="21"/>
+          <w:szCs w:val="21"/>
+          <w:lang w:val="en-US" w:eastAsia="zh-CN"/>
+        </w:rPr>
+        <w:fldChar w:fldCharType="begin"/>
+      </w:r>
+      <w:r>
+        <w:rPr>
+          <w:rFonts w:hint="eastAsia" w:ascii="Times New Roman"/>
+          <w:color w:val="auto"/>
+          <w:sz w:val="21"/>
+          <w:szCs w:val="21"/>
+          <w:lang w:val="en-US" w:eastAsia="zh-CN"/>
+        </w:rPr>
+        <w:instrText xml:space="preserve"> HYPERLINK "https://github.com/fahim2443/Implementation-of-SSAO-Using-OpenGL.git" </w:instrText>
+      </w:r>
+      <w:r>
+        <w:rPr>
+          <w:rFonts w:hint="eastAsia" w:ascii="Times New Roman"/>
+          <w:color w:val="auto"/>
+          <w:sz w:val="21"/>
+          <w:szCs w:val="21"/>
+          <w:lang w:val="en-US" w:eastAsia="zh-CN"/>
+        </w:rPr>
+        <w:fldChar w:fldCharType="separate"/>
+      </w:r>
+      <w:r>
+        <w:rPr>
+          <w:rStyle w:val="12"/>
+          <w:rFonts w:hint="eastAsia" w:ascii="Times New Roman"/>
+          <w:sz w:val="21"/>
+          <w:szCs w:val="21"/>
+          <w:lang w:val="en-US" w:eastAsia="zh-CN"/>
+        </w:rPr>
+        <w:t>Github repo</w:t>
+      </w:r>
       <w:bookmarkStart w:id="0" w:name="_GoBack"/>
       <w:bookmarkEnd w:id="0"/>
       <w:r>
         <w:rPr>
+          <w:rStyle w:val="12"/>
+          <w:rFonts w:hint="eastAsia" w:ascii="Times New Roman"/>
+          <w:sz w:val="21"/>
+          <w:szCs w:val="21"/>
+          <w:lang w:val="en-US" w:eastAsia="zh-CN"/>
+        </w:rPr>
+        <w:t>sitory</w:t>
+      </w:r>
+      <w:r>
+        <w:rPr>
           <w:rFonts w:hint="eastAsia" w:ascii="Times New Roman"/>
           <w:color w:val="auto"/>
           <w:sz w:val="21"/>
           <w:szCs w:val="21"/>
           <w:lang w:val="en-US" w:eastAsia="zh-CN"/>
         </w:rPr>
-        <w:t>Source code are available in this Github repo</w:t>
-      </w:r>
-      <w:r>
-        <w:rPr>
-          <w:rFonts w:hint="default" w:ascii="Times New Roman"/>
+        <w:fldChar w:fldCharType="end"/>
+      </w:r>
+      <w:r>
+        <w:rPr>
+          <w:rFonts w:hint="eastAsia" w:ascii="Times New Roman"/>
           <w:color w:val="auto"/>
           <w:sz w:val="21"/>
           <w:szCs w:val="21"/>
           <w:lang w:val="en-US" w:eastAsia="zh-CN"/>
         </w:rPr>
-        <w:t>https://github.com/fahim2443/Implementation-of-SSAO-Using-OpenGL.git</w:t>
+        <w:t>.</w:t>
       </w:r>
     </w:p>
     <w:sectPr>
@@ -5757,7 +5817,7 @@
 <w:ftr xmlns:wpc="http://schemas.microsoft.com/office/word/2010/wordprocessingCanvas" xmlns:mc="http://schemas.openxmlformats.org/markup-compatibility/2006" xmlns:o="urn:schemas-microsoft-com:office:office" xmlns:r="http://schemas.openxmlformats.org/officeDocument/2006/relationships" xmlns:m="http://schemas.openxmlformats.org/officeDocument/2006/math" xmlns:v="urn:schemas-microsoft-com:vml" xmlns:wp14="http://schemas.microsoft.com/office/word/2010/wordprocessingDrawing" xmlns:wp="http://schemas.openxmlformats.org/drawingml/2006/wordprocessingDrawing" xmlns:w10="urn:schemas-microsoft-com:office:word" xmlns:w="http://schemas.openxmlformats.org/wordprocessingml/2006/main" xmlns:w14="http://schemas.microsoft.com/office/word/2010/wordml" xmlns:w15="http://schemas.microsoft.com/office/word/2012/wordml" xmlns:wpg="http://schemas.microsoft.com/office/word/2010/wordprocessingGroup" xmlns:wpi="http://schemas.microsoft.com/office/word/2010/wordprocessingInk" xmlns:wne="http://schemas.microsoft.com/office/word/2006/wordml" xmlns:wps="http://schemas.microsoft.com/office/word/2010/wordprocessingShape" xmlns:wpsCustomData="http://www.wps.cn/officeDocument/2013/wpsCustomData" mc:Ignorable="w14 w15 wp14">
   <w:p>
     <w:pPr>
-      <w:pStyle w:val="12"/>
+      <w:pStyle w:val="13"/>
       <w:jc w:val="center"/>
     </w:pPr>
     <w:r>
@@ -6215,7 +6275,16 @@
       <w:shd w:val="clear" w:color="auto" w:fill="000080"/>
     </w:pPr>
   </w:style>
-  <w:style w:type="paragraph" w:styleId="12">
+  <w:style w:type="character" w:styleId="12">
+    <w:name w:val="FollowedHyperlink"/>
+    <w:basedOn w:val="3"/>
+    <w:uiPriority w:val="0"/>
+    <w:rPr>
+      <w:color w:val="800080"/>
+      <w:u w:val="single"/>
+    </w:rPr>
+  </w:style>
+  <w:style w:type="paragraph" w:styleId="13">
     <w:name w:val="footer"/>
     <w:basedOn w:val="1"/>
     <w:qFormat/>
@@ -6234,7 +6303,7 @@
       <w:szCs w:val="18"/>
     </w:rPr>
   </w:style>
-  <w:style w:type="paragraph" w:styleId="13">
+  <w:style w:type="paragraph" w:styleId="14">
     <w:name w:val="header"/>
     <w:basedOn w:val="1"/>
     <w:qFormat/>
@@ -6256,7 +6325,16 @@
       <w:szCs w:val="18"/>
     </w:rPr>
   </w:style>
-  <w:style w:type="table" w:styleId="14">
+  <w:style w:type="character" w:styleId="15">
+    <w:name w:val="Hyperlink"/>
+    <w:basedOn w:val="3"/>
+    <w:uiPriority w:val="0"/>
+    <w:rPr>
+      <w:color w:val="0000FF"/>
+      <w:u w:val="single"/>
+    </w:rPr>
+  </w:style>
+  <w:style w:type="table" w:styleId="16">
     <w:name w:val="Table Grid"/>
     <w:basedOn w:val="4"/>
     <w:qFormat/>
@@ -6272,7 +6350,7 @@
       </w:tblBorders>
     </w:tblPr>
   </w:style>
-  <w:style w:type="character" w:customStyle="1" w:styleId="15">
+  <w:style w:type="character" w:customStyle="1" w:styleId="17">
     <w:name w:val="dbluetext1"/>
     <w:basedOn w:val="3"/>
     <w:qFormat/>
@@ -6284,7 +6362,7 @@
       <w:szCs w:val="13"/>
     </w:rPr>
   </w:style>
-  <w:style w:type="paragraph" w:styleId="16">
+  <w:style w:type="paragraph" w:styleId="18">
     <w:name w:val="List Paragraph"/>
     <w:basedOn w:val="1"/>
     <w:qFormat/>
@@ -6293,7 +6371,7 @@
       <w:ind w:firstLine="420" w:firstLineChars="200"/>
     </w:pPr>
   </w:style>
-  <w:style w:type="table" w:customStyle="1" w:styleId="17">
+  <w:style w:type="table" w:customStyle="1" w:styleId="19">
     <w:name w:val="Table Normal1"/>
     <w:qFormat/>
     <w:uiPriority w:val="0"/>

</xml_diff>